<commit_message>
Added gyro, accelerometer and heading services using I2C
</commit_message>
<xml_diff>
--- a/Documents/Arduino Services Interface Protocol.docx
+++ b/Documents/Arduino Services Interface Protocol.docx
@@ -7705,15 +7705,7 @@
           <w:sz w:val="20"/>
           <w:szCs w:val="20"/>
         </w:rPr>
-        <w:t>Encoder</w:t>
-      </w:r>
-      <w:r>
-        <w:rPr>
-          <w:b/>
-          <w:sz w:val="20"/>
-          <w:szCs w:val="20"/>
-        </w:rPr>
-        <w:t xml:space="preserve"> Service</w:t>
+        <w:t>Encoder Service</w:t>
       </w:r>
     </w:p>
     <w:p>
@@ -7894,8 +7886,6 @@
         </w:rPr>
         <w:t>interval in milliseconds</w:t>
       </w:r>
-      <w:bookmarkStart w:id="0" w:name="_GoBack"/>
-      <w:bookmarkEnd w:id="0"/>
     </w:p>
     <w:p>
       <w:pPr>
@@ -8517,15 +8507,7 @@
           <w:sz w:val="20"/>
           <w:szCs w:val="20"/>
         </w:rPr>
-        <w:t xml:space="preserve">Bump sensor </w:t>
-      </w:r>
-      <w:r>
-        <w:rPr>
-          <w:b/>
-          <w:sz w:val="20"/>
-          <w:szCs w:val="20"/>
-        </w:rPr>
-        <w:t>Service</w:t>
+        <w:t>Bump sensor Service</w:t>
       </w:r>
     </w:p>
     <w:p>
@@ -9250,15 +9232,7 @@
           <w:sz w:val="20"/>
           <w:szCs w:val="20"/>
         </w:rPr>
-        <w:t>IR Reflectance Sensor</w:t>
-      </w:r>
-      <w:r>
-        <w:rPr>
-          <w:b/>
-          <w:sz w:val="20"/>
-          <w:szCs w:val="20"/>
-        </w:rPr>
-        <w:t xml:space="preserve"> Service</w:t>
+        <w:t>IR Reflectance Sensor Service</w:t>
       </w:r>
     </w:p>
     <w:p>
@@ -9513,9 +9487,8 @@
           <w:sz w:val="20"/>
           <w:szCs w:val="20"/>
         </w:rPr>
-        <w:t>I</w:t>
-      </w:r>
-      <w:proofErr w:type="gramStart"/>
+        <w:t>R</w:t>
+      </w:r>
       <w:r>
         <w:rPr>
           <w:sz w:val="20"/>
@@ -9523,7 +9496,6 @@
         </w:rPr>
         <w:t>,R,20</w:t>
       </w:r>
-      <w:proofErr w:type="gramEnd"/>
       <w:r>
         <w:rPr>
           <w:sz w:val="20"/>
@@ -9569,6 +9541,13 @@
           <w:szCs w:val="20"/>
         </w:rPr>
         <w:t xml:space="preserve">  “</w:t>
+      </w:r>
+      <w:r>
+        <w:rPr>
+          <w:sz w:val="20"/>
+          <w:szCs w:val="20"/>
+        </w:rPr>
+        <w:t>R</w:t>
       </w:r>
       <w:r>
         <w:rPr>
@@ -10147,15 +10126,7 @@
           <w:sz w:val="20"/>
           <w:szCs w:val="20"/>
         </w:rPr>
-        <w:t xml:space="preserve">Distance </w:t>
-      </w:r>
-      <w:r>
-        <w:rPr>
-          <w:b/>
-          <w:sz w:val="20"/>
-          <w:szCs w:val="20"/>
-        </w:rPr>
-        <w:t>Sensor Service</w:t>
+        <w:t>Distance Sensor Service</w:t>
       </w:r>
     </w:p>
     <w:p>
@@ -11016,15 +10987,7 @@
           <w:sz w:val="20"/>
           <w:szCs w:val="20"/>
         </w:rPr>
-        <w:t>Servo</w:t>
-      </w:r>
-      <w:r>
-        <w:rPr>
-          <w:b/>
-          <w:sz w:val="20"/>
-          <w:szCs w:val="20"/>
-        </w:rPr>
-        <w:t xml:space="preserve"> Service</w:t>
+        <w:t>Servo Service</w:t>
       </w:r>
     </w:p>
     <w:p>
@@ -12648,6 +12611,15 @@
         </w:rPr>
         <w:t xml:space="preserve"> handled here. </w:t>
       </w:r>
+      <w:r>
+        <w:rPr>
+          <w:sz w:val="20"/>
+          <w:szCs w:val="20"/>
+        </w:rPr>
+        <w:t xml:space="preserve"> For I2C services that do not use dedicated pins, a begin method without pin arguments is supported.</w:t>
+      </w:r>
+      <w:bookmarkStart w:id="0" w:name="_GoBack"/>
+      <w:bookmarkEnd w:id="0"/>
     </w:p>
     <w:p>
       <w:pPr>
@@ -12830,17 +12802,7 @@
           <w:szCs w:val="18"/>
           <w:shd w:val="clear" w:color="auto" w:fill="FFFFFF"/>
         </w:rPr>
-        <w:t>identifier</w:t>
-      </w:r>
-      <w:r>
-        <w:rPr>
-          <w:rFonts w:cs="Courier New"/>
-          <w:color w:val="000000"/>
-          <w:sz w:val="18"/>
-          <w:szCs w:val="18"/>
-          <w:shd w:val="clear" w:color="auto" w:fill="FFFFFF"/>
-        </w:rPr>
-        <w:t xml:space="preserve">. Debug strings </w:t>
+        <w:t xml:space="preserve">identifier. Debug strings </w:t>
       </w:r>
       <w:r>
         <w:rPr>

</xml_diff>

<commit_message>
Added #define to disable I2C to reduce memory usage when I2C is not required
</commit_message>
<xml_diff>
--- a/Documents/Arduino Services Interface Protocol.docx
+++ b/Documents/Arduino Services Interface Protocol.docx
@@ -9549,13 +9549,8 @@
         </w:rPr>
         <w:t>R</w:t>
       </w:r>
-      <w:r>
-        <w:rPr>
-          <w:sz w:val="20"/>
-          <w:szCs w:val="20"/>
-        </w:rPr>
-        <w:t>I</w:t>
-      </w:r>
+      <w:bookmarkStart w:id="0" w:name="_GoBack"/>
+      <w:bookmarkEnd w:id="0"/>
       <w:proofErr w:type="gramStart"/>
       <w:r>
         <w:rPr>
@@ -12618,8 +12613,6 @@
         </w:rPr>
         <w:t xml:space="preserve"> For I2C services that do not use dedicated pins, a begin method without pin arguments is supported.</w:t>
       </w:r>
-      <w:bookmarkStart w:id="0" w:name="_GoBack"/>
-      <w:bookmarkEnd w:id="0"/>
     </w:p>
     <w:p>
       <w:pPr>

</xml_diff>